<commit_message>
Updated Design Document for Disability Income Insurance
</commit_message>
<xml_diff>
--- a/_course development/Fundamentals of Disability Income Insurance/_source/2016 Fundamentals of Disability Income Insurance - COURSE.docx
+++ b/_course development/Fundamentals of Disability Income Insurance/_source/2016 Fundamentals of Disability Income Insurance - COURSE.docx
@@ -2,8 +2,6 @@
 <file path=word/document.xml><?xml version="1.0" encoding="utf-8"?>
 <w:document xmlns:wpc="http://schemas.microsoft.com/office/word/2010/wordprocessingCanvas" xmlns:mo="http://schemas.microsoft.com/office/mac/office/2008/main" xmlns:mc="http://schemas.openxmlformats.org/markup-compatibility/2006" xmlns:mv="urn:schemas-microsoft-com:mac:vml" xmlns:o="urn:schemas-microsoft-com:office:office" xmlns:r="http://schemas.openxmlformats.org/officeDocument/2006/relationships" xmlns:m="http://schemas.openxmlformats.org/officeDocument/2006/math" xmlns:v="urn:schemas-microsoft-com:vml" xmlns:wp14="http://schemas.microsoft.com/office/word/2010/wordprocessingDrawing" xmlns:wp="http://schemas.openxmlformats.org/drawingml/2006/wordprocessingDrawing" xmlns:w10="urn:schemas-microsoft-com:office:word" xmlns:w="http://schemas.openxmlformats.org/wordprocessingml/2006/main" xmlns:w14="http://schemas.microsoft.com/office/word/2010/wordml" xmlns:w15="http://schemas.microsoft.com/office/word/2012/wordml" xmlns:wpg="http://schemas.microsoft.com/office/word/2010/wordprocessingGroup" xmlns:wpi="http://schemas.microsoft.com/office/word/2010/wordprocessingInk" xmlns:wne="http://schemas.microsoft.com/office/word/2006/wordml" xmlns:wps="http://schemas.microsoft.com/office/word/2010/wordprocessingShape" mc:Ignorable="w14 w15 wp14">
   <w:body>
-    <w:bookmarkStart w:id="0" w:name="_GoBack"/>
-    <w:bookmarkEnd w:id="0"/>
     <w:p>
       <w:pPr>
         <w:spacing w:before="100" w:beforeAutospacing="1" w:after="100" w:afterAutospacing="1"/>
@@ -17,7 +15,6 @@
       <w:r>
         <w:rPr>
           <w:noProof/>
-          <w:lang w:eastAsia="zh-CN"/>
         </w:rPr>
         <mc:AlternateContent>
           <mc:Choice Requires="wps">
@@ -62,7 +59,7 @@
                         </a:ln>
                         <a:extLst>
                           <a:ext uri="{909E8E84-426E-40dd-AFC4-6F175D3DCCD1}">
-                            <a14:hiddenFill xmlns="" xmlns:o="urn:schemas-microsoft-com:office:office" xmlns:v="urn:schemas-microsoft-com:vml" xmlns:w10="urn:schemas-microsoft-com:office:word" xmlns:w="http://schemas.openxmlformats.org/wordprocessingml/2006/main" xmlns:a14="http://schemas.microsoft.com/office/drawing/2010/main">
+                            <a14:hiddenFill xmlns:a14="http://schemas.microsoft.com/office/drawing/2010/main" xmlns:w="http://schemas.openxmlformats.org/wordprocessingml/2006/main" xmlns:w10="urn:schemas-microsoft-com:office:word" xmlns:v="urn:schemas-microsoft-com:vml" xmlns:o="urn:schemas-microsoft-com:office:office" xmlns="">
                               <a:noFill/>
                             </a14:hiddenFill>
                           </a:ext>
@@ -324,16 +321,8 @@
         <w:rPr>
           <w:sz w:val="20"/>
         </w:rPr>
-        <w:t xml:space="preserve">Waterstone Building, 4751 Best Road, Suite 450, Atlanta, </w:t>
-      </w:r>
-      <w:proofErr w:type="gramStart"/>
-      <w:r>
-        <w:rPr>
-          <w:sz w:val="20"/>
-        </w:rPr>
-        <w:t>Georgia  30337</w:t>
-      </w:r>
-      <w:proofErr w:type="gramEnd"/>
+        <w:t>Waterstone Building, 4751 Best Road, Suite 450, Atlanta, Georgia  30337</w:t>
+      </w:r>
       <w:r>
         <w:rPr>
           <w:sz w:val="20"/>
@@ -359,14 +348,18 @@
     <w:p>
       <w:pPr>
         <w:pStyle w:val="TableofContentsText"/>
+        <w:numPr>
+          <w:ilvl w:val="0"/>
+          <w:numId w:val="26"/>
+        </w:numPr>
         <w:spacing w:after="60"/>
-        <w:ind w:left="360"/>
         <w:rPr>
           <w:color w:val="auto"/>
           <w:sz w:val="20"/>
           <w:szCs w:val="20"/>
         </w:rPr>
       </w:pPr>
+      <w:bookmarkStart w:id="0" w:name="_GoBack"/>
       <w:r>
         <w:rPr>
           <w:color w:val="auto"/>
@@ -379,8 +372,11 @@
     <w:p>
       <w:pPr>
         <w:pStyle w:val="Heading1"/>
+        <w:numPr>
+          <w:ilvl w:val="0"/>
+          <w:numId w:val="26"/>
+        </w:numPr>
         <w:spacing w:after="60"/>
-        <w:ind w:left="360"/>
         <w:rPr>
           <w:b w:val="0"/>
           <w:color w:val="auto"/>
@@ -401,8 +397,11 @@
     <w:p>
       <w:pPr>
         <w:pStyle w:val="TableofContentsText"/>
+        <w:numPr>
+          <w:ilvl w:val="0"/>
+          <w:numId w:val="26"/>
+        </w:numPr>
         <w:spacing w:after="60"/>
-        <w:ind w:left="360"/>
         <w:rPr>
           <w:color w:val="auto"/>
           <w:sz w:val="20"/>
@@ -437,8 +436,11 @@
     <w:p>
       <w:pPr>
         <w:pStyle w:val="TableofContentsText"/>
+        <w:numPr>
+          <w:ilvl w:val="0"/>
+          <w:numId w:val="26"/>
+        </w:numPr>
         <w:spacing w:after="60"/>
-        <w:ind w:left="360"/>
         <w:rPr>
           <w:color w:val="auto"/>
           <w:sz w:val="20"/>
@@ -473,8 +475,11 @@
     <w:p>
       <w:pPr>
         <w:pStyle w:val="TableofContentsText"/>
+        <w:numPr>
+          <w:ilvl w:val="0"/>
+          <w:numId w:val="26"/>
+        </w:numPr>
         <w:spacing w:after="60"/>
-        <w:ind w:left="360"/>
         <w:rPr>
           <w:color w:val="auto"/>
           <w:sz w:val="20"/>
@@ -495,8 +500,11 @@
     <w:p>
       <w:pPr>
         <w:pStyle w:val="TableofContentsText"/>
+        <w:numPr>
+          <w:ilvl w:val="0"/>
+          <w:numId w:val="26"/>
+        </w:numPr>
         <w:spacing w:after="60"/>
-        <w:ind w:left="360"/>
         <w:rPr>
           <w:color w:val="auto"/>
           <w:sz w:val="20"/>
@@ -515,8 +523,11 @@
     <w:p>
       <w:pPr>
         <w:pStyle w:val="TableofContentsText"/>
+        <w:numPr>
+          <w:ilvl w:val="0"/>
+          <w:numId w:val="26"/>
+        </w:numPr>
         <w:spacing w:after="60"/>
-        <w:ind w:left="360"/>
         <w:rPr>
           <w:color w:val="auto"/>
           <w:sz w:val="20"/>
@@ -543,8 +554,11 @@
     <w:p>
       <w:pPr>
         <w:pStyle w:val="TableofContentsText"/>
+        <w:numPr>
+          <w:ilvl w:val="0"/>
+          <w:numId w:val="26"/>
+        </w:numPr>
         <w:spacing w:after="60"/>
-        <w:ind w:left="360"/>
         <w:rPr>
           <w:color w:val="auto"/>
           <w:sz w:val="20"/>
@@ -571,8 +585,11 @@
     <w:p>
       <w:pPr>
         <w:pStyle w:val="TableofContentsText"/>
+        <w:numPr>
+          <w:ilvl w:val="0"/>
+          <w:numId w:val="26"/>
+        </w:numPr>
         <w:spacing w:after="60"/>
-        <w:ind w:left="360"/>
         <w:rPr>
           <w:color w:val="auto"/>
           <w:sz w:val="20"/>
@@ -599,8 +616,11 @@
     <w:p>
       <w:pPr>
         <w:pStyle w:val="TableofContentsText"/>
+        <w:numPr>
+          <w:ilvl w:val="0"/>
+          <w:numId w:val="26"/>
+        </w:numPr>
         <w:spacing w:after="60"/>
-        <w:ind w:left="360"/>
         <w:rPr>
           <w:color w:val="auto"/>
           <w:sz w:val="20"/>
@@ -619,8 +639,11 @@
     <w:p>
       <w:pPr>
         <w:pStyle w:val="TableofContentsText"/>
+        <w:numPr>
+          <w:ilvl w:val="0"/>
+          <w:numId w:val="26"/>
+        </w:numPr>
         <w:spacing w:after="60"/>
-        <w:ind w:left="360"/>
         <w:rPr>
           <w:color w:val="auto"/>
           <w:sz w:val="20"/>
@@ -639,8 +662,11 @@
     <w:p>
       <w:pPr>
         <w:pStyle w:val="TableofContentsText"/>
+        <w:numPr>
+          <w:ilvl w:val="0"/>
+          <w:numId w:val="26"/>
+        </w:numPr>
         <w:spacing w:after="60"/>
-        <w:ind w:left="360"/>
         <w:rPr>
           <w:color w:val="auto"/>
           <w:sz w:val="20"/>
@@ -659,8 +685,11 @@
     <w:p>
       <w:pPr>
         <w:pStyle w:val="TableofContentsText"/>
+        <w:numPr>
+          <w:ilvl w:val="0"/>
+          <w:numId w:val="26"/>
+        </w:numPr>
         <w:spacing w:after="60"/>
-        <w:ind w:left="360"/>
         <w:rPr>
           <w:color w:val="auto"/>
           <w:sz w:val="20"/>
@@ -729,8 +758,11 @@
     <w:p>
       <w:pPr>
         <w:pStyle w:val="TableofContentsText"/>
+        <w:numPr>
+          <w:ilvl w:val="0"/>
+          <w:numId w:val="26"/>
+        </w:numPr>
         <w:spacing w:after="60"/>
-        <w:ind w:left="360"/>
         <w:rPr>
           <w:color w:val="auto"/>
           <w:sz w:val="20"/>
@@ -756,8 +788,11 @@
     <w:p>
       <w:pPr>
         <w:pStyle w:val="TableofContentsText"/>
+        <w:numPr>
+          <w:ilvl w:val="0"/>
+          <w:numId w:val="26"/>
+        </w:numPr>
         <w:spacing w:after="60"/>
-        <w:ind w:left="360"/>
         <w:rPr>
           <w:color w:val="auto"/>
           <w:sz w:val="20"/>
@@ -783,8 +818,11 @@
     <w:p>
       <w:pPr>
         <w:pStyle w:val="TableofContentsText"/>
+        <w:numPr>
+          <w:ilvl w:val="0"/>
+          <w:numId w:val="26"/>
+        </w:numPr>
         <w:spacing w:after="60"/>
-        <w:ind w:left="360"/>
         <w:rPr>
           <w:color w:val="auto"/>
           <w:sz w:val="20"/>
@@ -810,8 +848,11 @@
     <w:p>
       <w:pPr>
         <w:pStyle w:val="TableofContentsText"/>
+        <w:numPr>
+          <w:ilvl w:val="0"/>
+          <w:numId w:val="26"/>
+        </w:numPr>
         <w:spacing w:after="60"/>
-        <w:ind w:left="360"/>
         <w:rPr>
           <w:sz w:val="20"/>
           <w:szCs w:val="20"/>
@@ -842,8 +883,11 @@
     <w:p>
       <w:pPr>
         <w:pStyle w:val="TableofContentsText"/>
+        <w:numPr>
+          <w:ilvl w:val="0"/>
+          <w:numId w:val="26"/>
+        </w:numPr>
         <w:spacing w:after="60"/>
-        <w:ind w:left="360"/>
         <w:rPr>
           <w:color w:val="auto"/>
           <w:sz w:val="20"/>
@@ -870,8 +914,11 @@
     <w:p>
       <w:pPr>
         <w:pStyle w:val="TableofContentsText"/>
+        <w:numPr>
+          <w:ilvl w:val="0"/>
+          <w:numId w:val="26"/>
+        </w:numPr>
         <w:spacing w:after="60"/>
-        <w:ind w:left="360"/>
         <w:rPr>
           <w:color w:val="auto"/>
           <w:sz w:val="20"/>
@@ -898,8 +945,11 @@
     <w:p>
       <w:pPr>
         <w:pStyle w:val="TableofContentsText"/>
+        <w:numPr>
+          <w:ilvl w:val="0"/>
+          <w:numId w:val="26"/>
+        </w:numPr>
         <w:spacing w:after="60"/>
-        <w:ind w:left="360"/>
         <w:rPr>
           <w:sz w:val="20"/>
           <w:szCs w:val="20"/>
@@ -923,8 +973,11 @@
     <w:p>
       <w:pPr>
         <w:pStyle w:val="TableofContentsText"/>
+        <w:numPr>
+          <w:ilvl w:val="0"/>
+          <w:numId w:val="26"/>
+        </w:numPr>
         <w:spacing w:after="60"/>
-        <w:ind w:left="360"/>
         <w:rPr>
           <w:sz w:val="20"/>
           <w:szCs w:val="20"/>
@@ -941,8 +994,11 @@
     <w:p>
       <w:pPr>
         <w:pStyle w:val="TableofContentsText"/>
+        <w:numPr>
+          <w:ilvl w:val="0"/>
+          <w:numId w:val="26"/>
+        </w:numPr>
         <w:spacing w:after="60"/>
-        <w:ind w:left="360"/>
         <w:rPr>
           <w:sz w:val="20"/>
           <w:szCs w:val="20"/>
@@ -959,8 +1015,11 @@
     <w:p>
       <w:pPr>
         <w:pStyle w:val="TableofContentsText"/>
+        <w:numPr>
+          <w:ilvl w:val="0"/>
+          <w:numId w:val="26"/>
+        </w:numPr>
         <w:spacing w:after="60"/>
-        <w:ind w:left="360"/>
         <w:rPr>
           <w:sz w:val="20"/>
           <w:szCs w:val="20"/>
@@ -977,8 +1036,11 @@
     <w:p>
       <w:pPr>
         <w:pStyle w:val="TableofContentsText"/>
+        <w:numPr>
+          <w:ilvl w:val="0"/>
+          <w:numId w:val="26"/>
+        </w:numPr>
         <w:spacing w:after="60"/>
-        <w:ind w:left="360"/>
         <w:rPr>
           <w:sz w:val="20"/>
           <w:szCs w:val="20"/>
@@ -995,8 +1057,11 @@
     <w:p>
       <w:pPr>
         <w:pStyle w:val="TableofContentsText"/>
+        <w:numPr>
+          <w:ilvl w:val="0"/>
+          <w:numId w:val="26"/>
+        </w:numPr>
         <w:spacing w:after="60"/>
-        <w:ind w:left="360"/>
         <w:rPr>
           <w:color w:val="auto"/>
           <w:sz w:val="20"/>
@@ -1056,8 +1121,11 @@
     <w:p>
       <w:pPr>
         <w:pStyle w:val="Heading1"/>
+        <w:numPr>
+          <w:ilvl w:val="0"/>
+          <w:numId w:val="26"/>
+        </w:numPr>
         <w:spacing w:after="60"/>
-        <w:ind w:left="360"/>
         <w:rPr>
           <w:b w:val="0"/>
           <w:color w:val="000000"/>
@@ -1078,8 +1146,11 @@
     <w:p>
       <w:pPr>
         <w:pStyle w:val="TableofContentsText"/>
+        <w:numPr>
+          <w:ilvl w:val="0"/>
+          <w:numId w:val="26"/>
+        </w:numPr>
         <w:spacing w:after="60"/>
-        <w:ind w:left="360"/>
         <w:rPr>
           <w:sz w:val="20"/>
           <w:szCs w:val="20"/>
@@ -1128,8 +1199,11 @@
     <w:p>
       <w:pPr>
         <w:pStyle w:val="TableofContentsText"/>
+        <w:numPr>
+          <w:ilvl w:val="0"/>
+          <w:numId w:val="26"/>
+        </w:numPr>
         <w:spacing w:after="60"/>
-        <w:ind w:left="360"/>
         <w:rPr>
           <w:sz w:val="20"/>
           <w:szCs w:val="20"/>
@@ -1149,7 +1223,6 @@
         </w:rPr>
         <w:t xml:space="preserve">Disability Risk Management for Professionals and Self-employed </w:t>
       </w:r>
-      <w:proofErr w:type="gramStart"/>
       <w:r>
         <w:rPr>
           <w:i/>
@@ -1158,7 +1231,6 @@
         </w:rPr>
         <w:t>With</w:t>
       </w:r>
-      <w:proofErr w:type="gramEnd"/>
       <w:r>
         <w:rPr>
           <w:sz w:val="20"/>
@@ -1177,8 +1249,11 @@
     <w:p>
       <w:pPr>
         <w:pStyle w:val="Heading1"/>
+        <w:numPr>
+          <w:ilvl w:val="0"/>
+          <w:numId w:val="26"/>
+        </w:numPr>
         <w:spacing w:after="60"/>
-        <w:ind w:left="360"/>
         <w:rPr>
           <w:b w:val="0"/>
           <w:color w:val="000000"/>
@@ -1199,8 +1274,11 @@
     <w:p>
       <w:pPr>
         <w:pStyle w:val="Heading1"/>
+        <w:numPr>
+          <w:ilvl w:val="0"/>
+          <w:numId w:val="26"/>
+        </w:numPr>
         <w:spacing w:after="60"/>
-        <w:ind w:left="360"/>
         <w:rPr>
           <w:b w:val="0"/>
           <w:color w:val="auto"/>
@@ -1221,8 +1299,11 @@
     <w:p>
       <w:pPr>
         <w:pStyle w:val="Heading1"/>
+        <w:numPr>
+          <w:ilvl w:val="0"/>
+          <w:numId w:val="26"/>
+        </w:numPr>
         <w:spacing w:after="60"/>
-        <w:ind w:left="360"/>
         <w:rPr>
           <w:b w:val="0"/>
           <w:color w:val="auto"/>
@@ -1243,8 +1324,11 @@
     <w:p>
       <w:pPr>
         <w:pStyle w:val="TableofContentsText"/>
+        <w:numPr>
+          <w:ilvl w:val="0"/>
+          <w:numId w:val="26"/>
+        </w:numPr>
         <w:spacing w:after="60"/>
-        <w:ind w:left="360"/>
         <w:rPr>
           <w:sz w:val="20"/>
           <w:szCs w:val="20"/>
@@ -1261,8 +1345,11 @@
     <w:p>
       <w:pPr>
         <w:pStyle w:val="TableofContentsText"/>
+        <w:numPr>
+          <w:ilvl w:val="0"/>
+          <w:numId w:val="26"/>
+        </w:numPr>
         <w:spacing w:after="60"/>
-        <w:ind w:left="360"/>
         <w:rPr>
           <w:sz w:val="20"/>
           <w:szCs w:val="20"/>
@@ -1279,8 +1366,11 @@
     <w:p>
       <w:pPr>
         <w:pStyle w:val="TableofContentsText"/>
+        <w:numPr>
+          <w:ilvl w:val="0"/>
+          <w:numId w:val="26"/>
+        </w:numPr>
         <w:spacing w:after="60"/>
-        <w:ind w:left="360"/>
         <w:rPr>
           <w:sz w:val="20"/>
           <w:szCs w:val="20"/>
@@ -1294,6 +1384,7 @@
         <w:t>Summary – Disability Insurance</w:t>
       </w:r>
     </w:p>
+    <w:bookmarkEnd w:id="0"/>
     <w:p>
       <w:pPr>
         <w:pStyle w:val="TableofContentsText"/>
@@ -1803,7 +1894,6 @@
                     <w:rPr>
                       <w:noProof/>
                       <w:sz w:val="20"/>
-                      <w:lang w:eastAsia="zh-CN"/>
                     </w:rPr>
                     <w:drawing>
                       <wp:inline distT="0" distB="0" distL="0" distR="0" wp14:anchorId="5EAA6123" wp14:editId="495D77A5">
@@ -2079,7 +2169,6 @@
                   <w:r>
                     <w:rPr>
                       <w:noProof/>
-                      <w:lang w:eastAsia="zh-CN"/>
                     </w:rPr>
                     <w:drawing>
                       <wp:inline distT="0" distB="0" distL="0" distR="0" wp14:anchorId="21C3DF6B" wp14:editId="725EC39D">
@@ -2179,7 +2268,6 @@
             <w:r>
               <w:rPr>
                 <w:noProof/>
-                <w:lang w:eastAsia="zh-CN"/>
               </w:rPr>
               <w:drawing>
                 <wp:inline distT="0" distB="0" distL="0" distR="0" wp14:anchorId="388363A2" wp14:editId="23921299">
@@ -2304,7 +2392,6 @@
             <w:r>
               <w:rPr>
                 <w:noProof/>
-                <w:lang w:eastAsia="zh-CN"/>
               </w:rPr>
               <w:drawing>
                 <wp:inline distT="0" distB="0" distL="0" distR="0" wp14:anchorId="35E03BC5" wp14:editId="7661B347">
@@ -2420,7 +2507,6 @@
             <w:r>
               <w:rPr>
                 <w:noProof/>
-                <w:lang w:eastAsia="zh-CN"/>
               </w:rPr>
               <w:drawing>
                 <wp:inline distT="0" distB="0" distL="0" distR="0" wp14:anchorId="1D27AC46" wp14:editId="1608A81D">
@@ -2537,7 +2623,6 @@
             <w:r>
               <w:rPr>
                 <w:noProof/>
-                <w:lang w:eastAsia="zh-CN"/>
               </w:rPr>
               <w:drawing>
                 <wp:inline distT="0" distB="0" distL="0" distR="0" wp14:anchorId="65261A3A" wp14:editId="01C91E08">
@@ -2653,7 +2738,6 @@
             <w:r>
               <w:rPr>
                 <w:noProof/>
-                <w:lang w:eastAsia="zh-CN"/>
               </w:rPr>
               <w:drawing>
                 <wp:inline distT="0" distB="0" distL="0" distR="0" wp14:anchorId="1B91CF28" wp14:editId="43C4F87E">
@@ -2770,7 +2854,6 @@
             <w:r>
               <w:rPr>
                 <w:noProof/>
-                <w:lang w:eastAsia="zh-CN"/>
               </w:rPr>
               <w:drawing>
                 <wp:inline distT="0" distB="0" distL="0" distR="0" wp14:anchorId="767DC4C6" wp14:editId="51F2D950">
@@ -4329,29 +4412,7 @@
           <w:sz w:val="16"/>
           <w:szCs w:val="16"/>
         </w:rPr>
-        <w:t xml:space="preserve"> the Society of Actuaries, the National Safety Council, the Million Dollar Round Table, the National Underwriter-May 2002, The JHA Disability Fact Book -2003/2004 Edition - Need </w:t>
-      </w:r>
-      <w:proofErr w:type="gramStart"/>
-      <w:r>
-        <w:rPr>
-          <w:rFonts w:ascii="Verdana" w:hAnsi="Verdana" w:cs="Verdana"/>
-          <w:i/>
-          <w:iCs/>
-          <w:sz w:val="16"/>
-          <w:szCs w:val="16"/>
-        </w:rPr>
-        <w:t>For</w:t>
-      </w:r>
-      <w:proofErr w:type="gramEnd"/>
-      <w:r>
-        <w:rPr>
-          <w:rFonts w:ascii="Verdana" w:hAnsi="Verdana" w:cs="Verdana"/>
-          <w:i/>
-          <w:iCs/>
-          <w:sz w:val="16"/>
-          <w:szCs w:val="16"/>
-        </w:rPr>
-        <w:t xml:space="preserve"> Disability Insurance</w:t>
+        <w:t xml:space="preserve"> the Society of Actuaries, the National Safety Council, the Million Dollar Round Table, the National Underwriter-May 2002, The JHA Disability Fact Book -2003/2004 Edition - Need For Disability Insurance</w:t>
       </w:r>
     </w:p>
     <w:p>
@@ -4747,7 +4808,6 @@
         <w:rPr>
           <w:noProof/>
           <w:sz w:val="20"/>
-          <w:lang w:eastAsia="zh-CN"/>
         </w:rPr>
         <mc:AlternateContent>
           <mc:Choice Requires="wps">
@@ -5510,15 +5570,7 @@
               <w:t xml:space="preserve"> workers. Benefits vary by state and coordinate with Social Security benefits. Eligibility starts with only job-related accidents or sickness. Relatively low maximum benefits apply. This is a very unlikely benefit resource for an affluent client</w:t>
             </w:r>
             <w:r>
-              <w:t xml:space="preserve"> and may </w:t>
-            </w:r>
-            <w:proofErr w:type="gramStart"/>
-            <w:r>
-              <w:t>not  even</w:t>
-            </w:r>
-            <w:proofErr w:type="gramEnd"/>
-            <w:r>
-              <w:t xml:space="preserve"> replace sufficient lost income for </w:t>
+              <w:t xml:space="preserve"> and may not  even replace sufficient lost income for </w:t>
             </w:r>
             <w:r>
               <w:t>middle-income</w:t>
@@ -5884,18 +5936,10 @@
               <w:t xml:space="preserve">Short-term group disability will typically pay benefits for 13 to 26 weeks. These plans </w:t>
             </w:r>
             <w:r>
-              <w:t xml:space="preserve">may </w:t>
-            </w:r>
-            <w:proofErr w:type="gramStart"/>
-            <w:r>
-              <w:t xml:space="preserve">not </w:t>
-            </w:r>
-            <w:r>
-              <w:t xml:space="preserve"> cover</w:t>
-            </w:r>
-            <w:proofErr w:type="gramEnd"/>
-            <w:r>
-              <w:t xml:space="preserve"> executives and higher-paid employees.</w:t>
+              <w:t xml:space="preserve">may not </w:t>
+            </w:r>
+            <w:r>
+              <w:t xml:space="preserve"> cover executives and higher-paid employees.</w:t>
             </w:r>
           </w:p>
           <w:p>
@@ -6471,15 +6515,7 @@
               <w:pStyle w:val="AccordianWidgetText"/>
             </w:pPr>
             <w:r>
-              <w:t xml:space="preserve">Accumulating enough financial resources to render earned income optional is a goal of virtually every client. Realistically, only a tiny segment of affluent clients </w:t>
-            </w:r>
-            <w:proofErr w:type="gramStart"/>
-            <w:r>
-              <w:t>are</w:t>
-            </w:r>
-            <w:proofErr w:type="gramEnd"/>
-            <w:r>
-              <w:t xml:space="preserve"> in a position to rely on their investment capital to replace their earned income during a long-term disability, especially after inflation. All financial professionals will encourage clients to first establish an "emergency fund" which would weather the blow of a short-term disability, as well as maintaining a plan to accumulate long-term retirement capital.</w:t>
+              <w:t>Accumulating enough financial resources to render earned income optional is a goal of virtually every client. Realistically, only a tiny segment of affluent clients are in a position to rely on their investment capital to replace their earned income during a long-term disability, especially after inflation. All financial professionals will encourage clients to first establish an "emergency fund" which would weather the blow of a short-term disability, as well as maintaining a plan to accumulate long-term retirement capital.</w:t>
             </w:r>
           </w:p>
         </w:tc>
@@ -6611,7 +6647,6 @@
         <w:rPr>
           <w:b/>
           <w:noProof/>
-          <w:lang w:eastAsia="zh-CN"/>
         </w:rPr>
         <mc:AlternateContent>
           <mc:Choice Requires="wps">
@@ -7314,7 +7349,6 @@
             <w:r>
               <w:rPr>
                 <w:noProof/>
-                <w:lang w:eastAsia="zh-CN"/>
               </w:rPr>
               <w:drawing>
                 <wp:inline distT="0" distB="0" distL="0" distR="0" wp14:anchorId="311D77C7" wp14:editId="5288DDEA">
@@ -8183,15 +8217,7 @@
               <w:pStyle w:val="GlidePanelWidgetText"/>
             </w:pPr>
             <w:r>
-              <w:t xml:space="preserve">This type of definition can </w:t>
-            </w:r>
-            <w:proofErr w:type="gramStart"/>
-            <w:r>
-              <w:t>used</w:t>
-            </w:r>
-            <w:proofErr w:type="gramEnd"/>
-            <w:r>
-              <w:t xml:space="preserve"> to apply to a policy itself as the primary disability definition or as a supplemental rider to a policy with a</w:t>
+              <w:t>This type of definition can used to apply to a policy itself as the primary disability definition or as a supplemental rider to a policy with a</w:t>
             </w:r>
             <w:r>
               <w:t xml:space="preserve"> total disability </w:t>
@@ -9749,7 +9775,6 @@
         <w:rPr>
           <w:noProof/>
           <w:sz w:val="20"/>
-          <w:lang w:eastAsia="zh-CN"/>
         </w:rPr>
         <mc:AlternateContent>
           <mc:Choice Requires="wps">
@@ -9799,7 +9824,7 @@
                         <a:effectLst/>
                         <a:extLst>
                           <a:ext uri="{AF507438-7753-43e0-B8FC-AC1667EBCBE1}">
-                            <a14:hiddenEffects xmlns="" xmlns:o="urn:schemas-microsoft-com:office:office" xmlns:v="urn:schemas-microsoft-com:vml" xmlns:w10="urn:schemas-microsoft-com:office:word" xmlns:w="http://schemas.openxmlformats.org/wordprocessingml/2006/main" xmlns:a14="http://schemas.microsoft.com/office/drawing/2010/main">
+                            <a14:hiddenEffects xmlns:a14="http://schemas.microsoft.com/office/drawing/2010/main" xmlns:w="http://schemas.openxmlformats.org/wordprocessingml/2006/main" xmlns:w10="urn:schemas-microsoft-com:office:word" xmlns:v="urn:schemas-microsoft-com:vml" xmlns:o="urn:schemas-microsoft-com:office:office" xmlns="">
                               <a:effectLst>
                                 <a:outerShdw blurRad="63500" dist="38099" dir="2700000" algn="ctr" rotWithShape="0">
                                   <a:srgbClr val="000000">
@@ -9875,27 +9900,7 @@
                                 <w:iCs/>
                                 <w:sz w:val="20"/>
                               </w:rPr>
-                              <w:t xml:space="preserve">If a premium is paid by an employer and deducted as a business expense, any disability payments received by the employer or by the employee will be income taxable to the </w:t>
-                            </w:r>
-                            <w:proofErr w:type="gramStart"/>
-                            <w:r>
-                              <w:rPr>
-                                <w:rStyle w:val="Strong"/>
-                                <w:i/>
-                                <w:iCs/>
-                                <w:sz w:val="20"/>
-                              </w:rPr>
-                              <w:t>recipient.*</w:t>
-                            </w:r>
-                            <w:proofErr w:type="gramEnd"/>
-                            <w:r>
-                              <w:rPr>
-                                <w:rStyle w:val="Strong"/>
-                                <w:i/>
-                                <w:iCs/>
-                                <w:sz w:val="20"/>
-                              </w:rPr>
-                              <w:t xml:space="preserve"> </w:t>
+                              <w:t xml:space="preserve">If a premium is paid by an employer and deducted as a business expense, any disability payments received by the employer or by the employee will be income taxable to the recipient.* </w:t>
                             </w:r>
                           </w:p>
                           <w:p/>
@@ -10093,25 +10098,7 @@
           <w:sz w:val="20"/>
           <w:szCs w:val="20"/>
         </w:rPr>
-        <w:t xml:space="preserve">Disability premiums are not deductible by </w:t>
-      </w:r>
-      <w:proofErr w:type="gramStart"/>
-      <w:r>
-        <w:rPr>
-          <w:rFonts w:ascii="Arial" w:hAnsi="Arial" w:cs="Arial"/>
-          <w:sz w:val="20"/>
-          <w:szCs w:val="20"/>
-        </w:rPr>
-        <w:t>individuals,</w:t>
-      </w:r>
-      <w:proofErr w:type="gramEnd"/>
-      <w:r>
-        <w:rPr>
-          <w:rFonts w:ascii="Arial" w:hAnsi="Arial" w:cs="Arial"/>
-          <w:sz w:val="20"/>
-          <w:szCs w:val="20"/>
-        </w:rPr>
-        <w:t xml:space="preserve"> thus benefits would be received income tax-free.</w:t>
+        <w:t>Disability premiums are not deductible by individuals, thus benefits would be received income tax-free.</w:t>
       </w:r>
       <w:r>
         <w:rPr>
@@ -10918,7 +10905,6 @@
         </w:rPr>
         <w:t xml:space="preserve">insurance </w:t>
       </w:r>
-      <w:proofErr w:type="gramStart"/>
       <w:r>
         <w:rPr>
           <w:sz w:val="20"/>
@@ -10932,7 +10918,6 @@
         </w:rPr>
         <w:t>*</w:t>
       </w:r>
-      <w:proofErr w:type="gramEnd"/>
     </w:p>
     <w:p/>
     <w:tbl>
@@ -11923,21 +11908,7 @@
         <w:rPr>
           <w:sz w:val="20"/>
         </w:rPr>
-        <w:t xml:space="preserve"> and a Retirement Protection Benefit would increase the premium. For </w:t>
-      </w:r>
-      <w:proofErr w:type="gramStart"/>
-      <w:r>
-        <w:rPr>
-          <w:sz w:val="20"/>
-        </w:rPr>
-        <w:t>example</w:t>
-      </w:r>
-      <w:proofErr w:type="gramEnd"/>
-      <w:r>
-        <w:rPr>
-          <w:sz w:val="20"/>
-        </w:rPr>
-        <w:t xml:space="preserve"> a policy with a 90-day Elimination Period</w:t>
+        <w:t xml:space="preserve"> and a Retirement Protection Benefit would increase the premium. For example a policy with a 90-day Elimination Period</w:t>
       </w:r>
       <w:r>
         <w:rPr>
@@ -12438,7 +12409,6 @@
         <w:rPr>
           <w:b/>
           <w:noProof/>
-          <w:lang w:eastAsia="zh-CN"/>
         </w:rPr>
         <mc:AlternateContent>
           <mc:Choice Requires="wps">
@@ -12488,7 +12458,7 @@
                         <a:effectLst/>
                         <a:extLst>
                           <a:ext uri="{AF507438-7753-43e0-B8FC-AC1667EBCBE1}">
-                            <a14:hiddenEffects xmlns="" xmlns:o="urn:schemas-microsoft-com:office:office" xmlns:v="urn:schemas-microsoft-com:vml" xmlns:w10="urn:schemas-microsoft-com:office:word" xmlns:w="http://schemas.openxmlformats.org/wordprocessingml/2006/main" xmlns:a14="http://schemas.microsoft.com/office/drawing/2010/main">
+                            <a14:hiddenEffects xmlns:a14="http://schemas.microsoft.com/office/drawing/2010/main" xmlns:w="http://schemas.openxmlformats.org/wordprocessingml/2006/main" xmlns:w10="urn:schemas-microsoft-com:office:word" xmlns:v="urn:schemas-microsoft-com:vml" xmlns:o="urn:schemas-microsoft-com:office:office" xmlns="">
                               <a:effectLst>
                                 <a:outerShdw blurRad="63500" dist="38099" dir="2700000" algn="ctr" rotWithShape="0">
                                   <a:srgbClr val="000000">
@@ -12828,7 +12798,6 @@
         <w:rPr>
           <w:b/>
           <w:noProof/>
-          <w:lang w:eastAsia="zh-CN"/>
         </w:rPr>
         <mc:AlternateContent>
           <mc:Choice Requires="wps">
@@ -12868,14 +12837,14 @@
                         </a:ln>
                         <a:extLst>
                           <a:ext uri="{909E8E84-426E-40dd-AFC4-6F175D3DCCD1}">
-                            <a14:hiddenFill xmlns="" xmlns:o="urn:schemas-microsoft-com:office:office" xmlns:v="urn:schemas-microsoft-com:vml" xmlns:w10="urn:schemas-microsoft-com:office:word" xmlns:w="http://schemas.openxmlformats.org/wordprocessingml/2006/main" xmlns:a14="http://schemas.microsoft.com/office/drawing/2010/main">
+                            <a14:hiddenFill xmlns:a14="http://schemas.microsoft.com/office/drawing/2010/main" xmlns:w="http://schemas.openxmlformats.org/wordprocessingml/2006/main" xmlns:w10="urn:schemas-microsoft-com:office:word" xmlns:v="urn:schemas-microsoft-com:vml" xmlns:o="urn:schemas-microsoft-com:office:office" xmlns="">
                               <a:solidFill>
                                 <a:srgbClr val="FFFFFF"/>
                               </a:solidFill>
                             </a14:hiddenFill>
                           </a:ext>
                           <a:ext uri="{91240B29-F687-4f45-9708-019B960494DF}">
-                            <a14:hiddenLine xmlns="" xmlns:o="urn:schemas-microsoft-com:office:office" xmlns:v="urn:schemas-microsoft-com:vml" xmlns:w10="urn:schemas-microsoft-com:office:word" xmlns:w="http://schemas.openxmlformats.org/wordprocessingml/2006/main" xmlns:a14="http://schemas.microsoft.com/office/drawing/2010/main" w="9525">
+                            <a14:hiddenLine xmlns:a14="http://schemas.microsoft.com/office/drawing/2010/main" xmlns:w="http://schemas.openxmlformats.org/wordprocessingml/2006/main" xmlns:w10="urn:schemas-microsoft-com:office:word" xmlns:v="urn:schemas-microsoft-com:vml" xmlns:o="urn:schemas-microsoft-com:office:office" xmlns="" w="9525">
                               <a:solidFill>
                                 <a:srgbClr val="000000"/>
                               </a:solidFill>
@@ -14220,30 +14189,14 @@
                 <w:b/>
                 <w:sz w:val="20"/>
               </w:rPr>
-              <w:t xml:space="preserve">, </w:t>
-            </w:r>
-            <w:proofErr w:type="gramStart"/>
+              <w:t xml:space="preserve">, Timing </w:t>
+            </w:r>
             <w:r>
               <w:rPr>
                 <w:b/>
                 <w:sz w:val="20"/>
               </w:rPr>
-              <w:t xml:space="preserve">Timing </w:t>
-            </w:r>
-            <w:r>
-              <w:rPr>
-                <w:b/>
-                <w:sz w:val="20"/>
-              </w:rPr>
-              <w:t xml:space="preserve"> &amp;</w:t>
-            </w:r>
-            <w:proofErr w:type="gramEnd"/>
-            <w:r>
-              <w:rPr>
-                <w:b/>
-                <w:sz w:val="20"/>
-              </w:rPr>
-              <w:t xml:space="preserve"> Restrictions</w:t>
+              <w:t xml:space="preserve"> &amp; Restrictions</w:t>
             </w:r>
           </w:p>
           <w:p>
@@ -18556,7 +18509,6 @@
       <w:r>
         <w:rPr>
           <w:noProof/>
-          <w:lang w:eastAsia="zh-CN"/>
         </w:rPr>
         <mc:AlternateContent>
           <mc:Choice Requires="wps">
@@ -28219,23 +28171,7 @@
           <w:color w:val="000000"/>
           <w:sz w:val="20"/>
         </w:rPr>
-        <w:t xml:space="preserve">; nor can the premiums be increased. He owns the </w:t>
-      </w:r>
-      <w:proofErr w:type="gramStart"/>
-      <w:r>
-        <w:rPr>
-          <w:color w:val="000000"/>
-          <w:sz w:val="20"/>
-        </w:rPr>
-        <w:t>policy,</w:t>
-      </w:r>
-      <w:proofErr w:type="gramEnd"/>
-      <w:r>
-        <w:rPr>
-          <w:color w:val="000000"/>
-          <w:sz w:val="20"/>
-        </w:rPr>
-        <w:t xml:space="preserve"> thus it can be maintained even if he changes employers. In the event of a permanent disability, the potential benefits could be several million dollars.</w:t>
+        <w:t>; nor can the premiums be increased. He owns the policy, thus it can be maintained even if he changes employers. In the event of a permanent disability, the potential benefits could be several million dollars.</w:t>
       </w:r>
     </w:p>
     <w:p>
@@ -28914,21 +28850,7 @@
               <w:rPr>
                 <w:sz w:val="20"/>
               </w:rPr>
-              <w:t xml:space="preserve"> </w:t>
-            </w:r>
-            <w:proofErr w:type="gramStart"/>
-            <w:r>
-              <w:rPr>
-                <w:sz w:val="20"/>
-              </w:rPr>
-              <w:t>typically</w:t>
-            </w:r>
-            <w:proofErr w:type="gramEnd"/>
-            <w:r>
-              <w:rPr>
-                <w:sz w:val="20"/>
-              </w:rPr>
-              <w:t xml:space="preserve"> 30, 60 or 90 days</w:t>
+              <w:t xml:space="preserve"> typically 30, 60 or 90 days</w:t>
             </w:r>
           </w:p>
           <w:p>
@@ -29291,7 +29213,6 @@
       <w:r>
         <w:rPr>
           <w:noProof/>
-          <w:lang w:eastAsia="zh-CN"/>
         </w:rPr>
         <mc:AlternateContent>
           <mc:Choice Requires="wps">
@@ -29720,7 +29641,6 @@
                     <w:rPr>
                       <w:rFonts w:cs="Arial"/>
                       <w:noProof/>
-                      <w:lang w:eastAsia="zh-CN"/>
                     </w:rPr>
                     <w:drawing>
                       <wp:inline distT="0" distB="0" distL="0" distR="0" wp14:anchorId="133E1884" wp14:editId="503F3813">
@@ -30092,7 +30012,6 @@
         <w:rPr>
           <w:noProof/>
           <w:sz w:val="20"/>
-          <w:lang w:eastAsia="zh-CN"/>
         </w:rPr>
         <mc:AlternateContent>
           <mc:Choice Requires="wps">
@@ -30443,7 +30362,6 @@
                     <w:rPr>
                       <w:rFonts w:cs="Arial"/>
                       <w:noProof/>
-                      <w:lang w:eastAsia="zh-CN"/>
                     </w:rPr>
                     <w:drawing>
                       <wp:inline distT="0" distB="0" distL="0" distR="0" wp14:anchorId="1FBC9953" wp14:editId="2152B662">
@@ -30603,21 +30521,7 @@
               <w:rPr>
                 <w:sz w:val="20"/>
               </w:rPr>
-              <w:t xml:space="preserve">A "disability reducing term insurance" policy is designed specifically to make a needed level of loan payments for up to the life of the loan in the event of a borrower's long-term disability. The policy's benefit payments are assigned to the lender. In this case, Dr. Jones could also purchase a $250,000 term life insurance policy that is assigned to the creditor for the loan balance. The assigned insurance coverages reduce the risk to the lender and to Dr. Jones. In </w:t>
-            </w:r>
-            <w:proofErr w:type="gramStart"/>
-            <w:r>
-              <w:rPr>
-                <w:sz w:val="20"/>
-              </w:rPr>
-              <w:t>addition,  the</w:t>
-            </w:r>
-            <w:proofErr w:type="gramEnd"/>
-            <w:r>
-              <w:rPr>
-                <w:sz w:val="20"/>
-              </w:rPr>
-              <w:t xml:space="preserve"> lender may reduce the interest rate on the loan. The lower interest rate may more than cover the cost of the insurance. </w:t>
+              <w:t xml:space="preserve">A "disability reducing term insurance" policy is designed specifically to make a needed level of loan payments for up to the life of the loan in the event of a borrower's long-term disability. The policy's benefit payments are assigned to the lender. In this case, Dr. Jones could also purchase a $250,000 term life insurance policy that is assigned to the creditor for the loan balance. The assigned insurance coverages reduce the risk to the lender and to Dr. Jones. In addition,  the lender may reduce the interest rate on the loan. The lower interest rate may more than cover the cost of the insurance. </w:t>
             </w:r>
           </w:p>
         </w:tc>
@@ -30849,15 +30753,7 @@
         <w:t>ofessionals and Self-E</w:t>
       </w:r>
       <w:r>
-        <w:t xml:space="preserve">mployed </w:t>
-      </w:r>
-      <w:proofErr w:type="gramStart"/>
-      <w:r>
-        <w:t>With</w:t>
-      </w:r>
-      <w:proofErr w:type="gramEnd"/>
-      <w:r>
-        <w:t xml:space="preserve"> Employees and/or Partners</w:t>
+        <w:t>mployed With Employees and/or Partners</w:t>
       </w:r>
     </w:p>
     <w:p>
@@ -31444,7 +31340,6 @@
       <w:r>
         <w:rPr>
           <w:noProof/>
-          <w:lang w:eastAsia="zh-CN"/>
         </w:rPr>
         <mc:AlternateContent>
           <mc:Choice Requires="wps">
@@ -31718,7 +31613,11 @@
           </mc:Choice>
           <mc:Fallback>
             <w:pict>
-              <v:shape w14:anchorId="7D2B8E09" id="Text_x0020_Box_x0020_265" o:spid="_x0000_s1034" type="#_x0000_t202" style="position:absolute;margin-left:0;margin-top:4.45pt;width:468.75pt;height:299.2pt;z-index:251660288;visibility:visible;mso-wrap-style:none;mso-width-percent:0;mso-height-percent:0;mso-wrap-distance-left:9pt;mso-wrap-distance-top:0;mso-wrap-distance-right:9pt;mso-wrap-distance-bottom:0;mso-position-horizontal:absolute;mso-position-horizontal-relative:text;mso-position-vertical:absolute;mso-position-vertical-relative:text;mso-width-percent:0;mso-height-percent:0;mso-width-relative:page;mso-height-relative:page;v-text-anchor:top" o:gfxdata="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" fillcolor="#bfba84">
+              <v:shapetype w14:anchorId="7D2B8E09" id="_x0000_t202" coordsize="21600,21600" o:spt="202" path="m0,0l0,21600,21600,21600,21600,0xe">
+                <v:stroke joinstyle="miter"/>
+                <v:path gradientshapeok="t" o:connecttype="rect"/>
+              </v:shapetype>
+              <v:shape id="Text Box 265" o:spid="_x0000_s1034" type="#_x0000_t202" style="position:absolute;margin-left:0;margin-top:4.45pt;width:468.75pt;height:299.2pt;z-index:251660288;visibility:visible;mso-wrap-style:none;mso-width-percent:0;mso-height-percent:0;mso-wrap-distance-left:9pt;mso-wrap-distance-top:0;mso-wrap-distance-right:9pt;mso-wrap-distance-bottom:0;mso-position-horizontal:absolute;mso-position-horizontal-relative:text;mso-position-vertical:absolute;mso-position-vertical-relative:text;mso-width-percent:0;mso-height-percent:0;mso-width-relative:page;mso-height-relative:page;v-text-anchor:top" o:gfxdata="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" fillcolor="#bfba84">
                 <v:textbox>
                   <w:txbxContent>
                     <w:p>
@@ -32027,7 +31926,6 @@
                     <w:rPr>
                       <w:rFonts w:cs="Arial"/>
                       <w:noProof/>
-                      <w:lang w:eastAsia="zh-CN"/>
                     </w:rPr>
                     <w:drawing>
                       <wp:inline distT="0" distB="0" distL="0" distR="0" wp14:anchorId="72CA38BC" wp14:editId="52EF73F0">
@@ -32286,7 +32184,6 @@
                 <w:noProof/>
                 <w:color w:val="FF0000"/>
                 <w:sz w:val="20"/>
-                <w:lang w:eastAsia="zh-CN"/>
               </w:rPr>
               <mc:AlternateContent>
                 <mc:Choice Requires="wps">
@@ -32332,12 +32229,12 @@
                               <a:effectLst/>
                               <a:extLst>
                                 <a:ext uri="{909E8E84-426E-40dd-AFC4-6F175D3DCCD1}">
-                                  <a14:hiddenFill xmlns="" xmlns:o="urn:schemas-microsoft-com:office:office" xmlns:v="urn:schemas-microsoft-com:vml" xmlns:w10="urn:schemas-microsoft-com:office:word" xmlns:w="http://schemas.openxmlformats.org/wordprocessingml/2006/main" xmlns:a14="http://schemas.microsoft.com/office/drawing/2010/main">
+                                  <a14:hiddenFill xmlns:a14="http://schemas.microsoft.com/office/drawing/2010/main" xmlns:w="http://schemas.openxmlformats.org/wordprocessingml/2006/main" xmlns:w10="urn:schemas-microsoft-com:office:word" xmlns:v="urn:schemas-microsoft-com:vml" xmlns:o="urn:schemas-microsoft-com:office:office" xmlns="">
                                     <a:noFill/>
                                   </a14:hiddenFill>
                                 </a:ext>
                                 <a:ext uri="{AF507438-7753-43e0-B8FC-AC1667EBCBE1}">
-                                  <a14:hiddenEffects xmlns="" xmlns:o="urn:schemas-microsoft-com:office:office" xmlns:v="urn:schemas-microsoft-com:vml" xmlns:w10="urn:schemas-microsoft-com:office:word" xmlns:w="http://schemas.openxmlformats.org/wordprocessingml/2006/main" xmlns:a14="http://schemas.microsoft.com/office/drawing/2010/main">
+                                  <a14:hiddenEffects xmlns:a14="http://schemas.microsoft.com/office/drawing/2010/main" xmlns:w="http://schemas.openxmlformats.org/wordprocessingml/2006/main" xmlns:w10="urn:schemas-microsoft-com:office:word" xmlns:v="urn:schemas-microsoft-com:vml" xmlns:o="urn:schemas-microsoft-com:office:office" xmlns="">
                                     <a:effectLst>
                                       <a:outerShdw blurRad="63500" dist="38099" dir="2700000" algn="ctr" rotWithShape="0">
                                         <a:srgbClr val="000000">
@@ -32409,7 +32306,6 @@
       <w:r>
         <w:rPr>
           <w:noProof/>
-          <w:lang w:eastAsia="zh-CN"/>
         </w:rPr>
         <w:lastRenderedPageBreak/>
         <mc:AlternateContent>
@@ -33159,7 +33055,6 @@
                     <w:rPr>
                       <w:noProof/>
                       <w:sz w:val="20"/>
-                      <w:lang w:eastAsia="zh-CN"/>
                     </w:rPr>
                     <w:drawing>
                       <wp:inline distT="0" distB="0" distL="0" distR="0" wp14:anchorId="26646BCB" wp14:editId="75880650">
@@ -33416,7 +33311,6 @@
                   <w:r>
                     <w:rPr>
                       <w:noProof/>
-                      <w:lang w:eastAsia="zh-CN"/>
                     </w:rPr>
                     <w:drawing>
                       <wp:inline distT="0" distB="0" distL="0" distR="0" wp14:anchorId="7E671469" wp14:editId="5386E8F8">
@@ -33524,7 +33418,6 @@
             <w:r>
               <w:rPr>
                 <w:noProof/>
-                <w:lang w:eastAsia="zh-CN"/>
               </w:rPr>
               <w:drawing>
                 <wp:inline distT="0" distB="0" distL="0" distR="0" wp14:anchorId="79A4506D" wp14:editId="2FAE59BD">
@@ -33631,7 +33524,6 @@
             <w:r>
               <w:rPr>
                 <w:noProof/>
-                <w:lang w:eastAsia="zh-CN"/>
               </w:rPr>
               <w:drawing>
                 <wp:inline distT="0" distB="0" distL="0" distR="0" wp14:anchorId="4EB5701E" wp14:editId="219AFB2D">
@@ -33722,21 +33614,7 @@
               <w:rPr>
                 <w:sz w:val="20"/>
               </w:rPr>
-              <w:t xml:space="preserve">An LTD plan typically covers salary and commissions but does not cover compensation such as bonuses, deferred compensation, stock options, and contributions to retirement plans. As this chart illustrates, these additional sources of compensation can make up a significant portion of an </w:t>
-            </w:r>
-            <w:proofErr w:type="gramStart"/>
-            <w:r>
-              <w:rPr>
-                <w:sz w:val="20"/>
-              </w:rPr>
-              <w:t>executives</w:t>
-            </w:r>
-            <w:proofErr w:type="gramEnd"/>
-            <w:r>
-              <w:rPr>
-                <w:sz w:val="20"/>
-              </w:rPr>
-              <w:t xml:space="preserve"> actual earnings. In this example, the group LTD only covers 12.5% of the executive’s total compensation. After a presumed income tax reduction of benefits at a 28% rate, the net monthly benefit of $4,320 only represents 9% of total compensation. This represents a reverse discrimination of benefits to the higher paid employees.</w:t>
+              <w:t>An LTD plan typically covers salary and commissions but does not cover compensation such as bonuses, deferred compensation, stock options, and contributions to retirement plans. As this chart illustrates, these additional sources of compensation can make up a significant portion of an executives actual earnings. In this example, the group LTD only covers 12.5% of the executive’s total compensation. After a presumed income tax reduction of benefits at a 28% rate, the net monthly benefit of $4,320 only represents 9% of total compensation. This represents a reverse discrimination of benefits to the higher paid employees.</w:t>
             </w:r>
           </w:p>
         </w:tc>
@@ -33754,7 +33632,6 @@
             <w:r>
               <w:rPr>
                 <w:noProof/>
-                <w:lang w:eastAsia="zh-CN"/>
               </w:rPr>
               <w:drawing>
                 <wp:inline distT="0" distB="0" distL="0" distR="0" wp14:anchorId="51A2C3BD" wp14:editId="6C3C140E">
@@ -34537,15 +34414,7 @@
               <w:t xml:space="preserve"> </w:t>
             </w:r>
             <w:r>
-              <w:t xml:space="preserve">More lives </w:t>
-            </w:r>
-            <w:proofErr w:type="gramStart"/>
-            <w:r>
-              <w:t>equals</w:t>
-            </w:r>
-            <w:proofErr w:type="gramEnd"/>
-            <w:r>
-              <w:t xml:space="preserve"> more liberal underwriting, better benefits, and larger discounts.</w:t>
+              <w:t>More lives equals more liberal underwriting, better benefits, and larger discounts.</w:t>
             </w:r>
             <w:r>
               <w:t xml:space="preserve"> (Cases of down to 2 or 3 lives will usually be given 10 - 15% discounts with full underwriting.)</w:t>
@@ -35458,7 +35327,6 @@
               <w:rPr>
                 <w:noProof/>
                 <w:sz w:val="20"/>
-                <w:lang w:eastAsia="zh-CN"/>
               </w:rPr>
               <mc:AlternateContent>
                 <mc:Choice Requires="wps">
@@ -35506,7 +35374,7 @@
                               <a:effectLst/>
                               <a:extLst>
                                 <a:ext uri="{AF507438-7753-43e0-B8FC-AC1667EBCBE1}">
-                                  <a14:hiddenEffects xmlns="" xmlns:o="urn:schemas-microsoft-com:office:office" xmlns:v="urn:schemas-microsoft-com:vml" xmlns:w10="urn:schemas-microsoft-com:office:word" xmlns:w="http://schemas.openxmlformats.org/wordprocessingml/2006/main" xmlns:a14="http://schemas.microsoft.com/office/drawing/2010/main">
+                                  <a14:hiddenEffects xmlns:a14="http://schemas.microsoft.com/office/drawing/2010/main" xmlns:w="http://schemas.openxmlformats.org/wordprocessingml/2006/main" xmlns:w10="urn:schemas-microsoft-com:office:word" xmlns:v="urn:schemas-microsoft-com:vml" xmlns:o="urn:schemas-microsoft-com:office:office" xmlns="">
                                     <a:effectLst>
                                       <a:outerShdw blurRad="63500" dist="38099" dir="2700000" algn="ctr" rotWithShape="0">
                                         <a:srgbClr val="000000">
@@ -35981,23 +35849,7 @@
                 <w:sz w:val="20"/>
                 <w:szCs w:val="20"/>
               </w:rPr>
-              <w:t xml:space="preserve">Workers compensation is only available when someone is disabled on the job. If a disability is not work-related, no benefits will be paid under </w:t>
-            </w:r>
-            <w:proofErr w:type="gramStart"/>
-            <w:r>
-              <w:rPr>
-                <w:sz w:val="20"/>
-                <w:szCs w:val="20"/>
-              </w:rPr>
-              <w:t>workers</w:t>
-            </w:r>
-            <w:proofErr w:type="gramEnd"/>
-            <w:r>
-              <w:rPr>
-                <w:sz w:val="20"/>
-                <w:szCs w:val="20"/>
-              </w:rPr>
-              <w:t xml:space="preserve"> compensation. Coverage and benefits from Worker's Compensation varies widely from state to state and often only provides nominal payments that are received for a short period of time.</w:t>
+              <w:t>Workers compensation is only available when someone is disabled on the job. If a disability is not work-related, no benefits will be paid under workers compensation. Coverage and benefits from Worker's Compensation varies widely from state to state and often only provides nominal payments that are received for a short period of time.</w:t>
             </w:r>
           </w:p>
         </w:tc>
@@ -36769,21 +36621,7 @@
         <w:rPr>
           <w:sz w:val="20"/>
         </w:rPr>
-        <w:t xml:space="preserve">The general rule is that when </w:t>
-      </w:r>
-      <w:proofErr w:type="gramStart"/>
-      <w:r>
-        <w:rPr>
-          <w:sz w:val="20"/>
-        </w:rPr>
-        <w:t>an individual pays premiums</w:t>
-      </w:r>
-      <w:proofErr w:type="gramEnd"/>
-      <w:r>
-        <w:rPr>
-          <w:sz w:val="20"/>
-        </w:rPr>
-        <w:t xml:space="preserve"> on an after-tax basis, then the disability benefits are:</w:t>
+        <w:t>The general rule is that when an individual pays premiums on an after-tax basis, then the disability benefits are:</w:t>
       </w:r>
     </w:p>
     <w:p>
@@ -37988,7 +37826,6 @@
         <w:rPr>
           <w:noProof/>
           <w:sz w:val="20"/>
-          <w:lang w:eastAsia="zh-CN"/>
         </w:rPr>
         <mc:AlternateContent>
           <mc:Choice Requires="wps">
@@ -38651,7 +38488,6 @@
                               </w:rPr>
                               <w:t xml:space="preserve">Professionals and Self-employed </w:t>
                             </w:r>
-                            <w:proofErr w:type="gramStart"/>
                             <w:r>
                               <w:rPr>
                                 <w:b w:val="0"/>
@@ -38662,7 +38498,6 @@
                               </w:rPr>
                               <w:t>With</w:t>
                             </w:r>
-                            <w:proofErr w:type="gramEnd"/>
                             <w:r>
                               <w:rPr>
                                 <w:b w:val="0"/>
@@ -39694,7 +39529,6 @@
     <w:r>
       <w:rPr>
         <w:noProof/>
-        <w:lang w:eastAsia="zh-CN"/>
       </w:rPr>
       <w:drawing>
         <wp:anchor distT="0" distB="0" distL="114300" distR="114300" simplePos="0" relativeHeight="251657216" behindDoc="1" locked="0" layoutInCell="1" allowOverlap="1" wp14:anchorId="5EE99737" wp14:editId="425AF3B8">
@@ -39789,7 +39623,6 @@
     <w:r>
       <w:rPr>
         <w:noProof/>
-        <w:lang w:eastAsia="zh-CN"/>
       </w:rPr>
       <w:drawing>
         <wp:anchor distT="0" distB="0" distL="114300" distR="114300" simplePos="0" relativeHeight="251660288" behindDoc="1" locked="0" layoutInCell="1" allowOverlap="1" wp14:anchorId="57681C4B" wp14:editId="5012609B">
@@ -39921,7 +39754,7 @@
         <w:sz w:val="18"/>
         <w:szCs w:val="18"/>
       </w:rPr>
-      <w:t>58</w:t>
+      <w:t>1</w:t>
     </w:r>
     <w:r>
       <w:rPr>
@@ -39962,7 +39795,6 @@
     <w:r>
       <w:rPr>
         <w:noProof/>
-        <w:lang w:eastAsia="zh-CN"/>
       </w:rPr>
       <w:drawing>
         <wp:anchor distT="0" distB="0" distL="114300" distR="114300" simplePos="0" relativeHeight="251659264" behindDoc="1" locked="0" layoutInCell="1" allowOverlap="1" wp14:anchorId="6C1101B5" wp14:editId="637B7011">
@@ -40073,7 +39905,6 @@
         <w:b/>
         <w:noProof/>
         <w:sz w:val="20"/>
-        <w:lang w:eastAsia="zh-CN"/>
       </w:rPr>
       <mc:AlternateContent>
         <mc:Choice Requires="wps">
@@ -40123,7 +39954,7 @@
                       </a:ln>
                       <a:extLst>
                         <a:ext uri="{91240B29-F687-4f45-9708-019B960494DF}">
-                          <a14:hiddenLine xmlns="" xmlns:o="urn:schemas-microsoft-com:office:office" xmlns:v="urn:schemas-microsoft-com:vml" xmlns:w10="urn:schemas-microsoft-com:office:word" xmlns:w="http://schemas.openxmlformats.org/wordprocessingml/2006/main" xmlns:a14="http://schemas.microsoft.com/office/drawing/2010/main" w="9525">
+                          <a14:hiddenLine xmlns:a14="http://schemas.microsoft.com/office/drawing/2010/main" xmlns:w="http://schemas.openxmlformats.org/wordprocessingml/2006/main" xmlns:w10="urn:schemas-microsoft-com:office:word" xmlns:v="urn:schemas-microsoft-com:vml" xmlns:o="urn:schemas-microsoft-com:office:office" xmlns="" w="9525">
                             <a:solidFill>
                               <a:srgbClr val="000000"/>
                             </a:solidFill>
@@ -40184,7 +40015,6 @@
     <w:r>
       <w:rPr>
         <w:noProof/>
-        <w:lang w:eastAsia="zh-CN"/>
       </w:rPr>
       <mc:AlternateContent>
         <mc:Choice Requires="wps">
@@ -40234,7 +40064,7 @@
                       </a:ln>
                       <a:extLst>
                         <a:ext uri="{91240B29-F687-4f45-9708-019B960494DF}">
-                          <a14:hiddenLine xmlns="" xmlns:o="urn:schemas-microsoft-com:office:office" xmlns:v="urn:schemas-microsoft-com:vml" xmlns:w10="urn:schemas-microsoft-com:office:word" xmlns:w="http://schemas.openxmlformats.org/wordprocessingml/2006/main" xmlns:a14="http://schemas.microsoft.com/office/drawing/2010/main" w="9525">
+                          <a14:hiddenLine xmlns:a14="http://schemas.microsoft.com/office/drawing/2010/main" xmlns:w="http://schemas.openxmlformats.org/wordprocessingml/2006/main" xmlns:w10="urn:schemas-microsoft-com:office:word" xmlns:v="urn:schemas-microsoft-com:vml" xmlns:o="urn:schemas-microsoft-com:office:office" xmlns="" w="9525">
                             <a:solidFill>
                               <a:srgbClr val="000000"/>
                             </a:solidFill>
@@ -40292,7 +40122,6 @@
         <w:bCs/>
         <w:noProof/>
         <w:sz w:val="20"/>
-        <w:lang w:eastAsia="zh-CN"/>
       </w:rPr>
       <mc:AlternateContent>
         <mc:Choice Requires="wps">
@@ -40342,7 +40171,7 @@
                       </a:ln>
                       <a:extLst>
                         <a:ext uri="{91240B29-F687-4f45-9708-019B960494DF}">
-                          <a14:hiddenLine xmlns="" xmlns:o="urn:schemas-microsoft-com:office:office" xmlns:v="urn:schemas-microsoft-com:vml" xmlns:w10="urn:schemas-microsoft-com:office:word" xmlns:w="http://schemas.openxmlformats.org/wordprocessingml/2006/main" xmlns:a14="http://schemas.microsoft.com/office/drawing/2010/main" w="9525">
+                          <a14:hiddenLine xmlns:a14="http://schemas.microsoft.com/office/drawing/2010/main" xmlns:w="http://schemas.openxmlformats.org/wordprocessingml/2006/main" xmlns:w10="urn:schemas-microsoft-com:office:word" xmlns:v="urn:schemas-microsoft-com:vml" xmlns:o="urn:schemas-microsoft-com:office:office" xmlns="" w="9525">
                             <a:solidFill>
                               <a:srgbClr val="000000"/>
                             </a:solidFill>
@@ -40659,6 +40488,92 @@
     </w:lvl>
   </w:abstractNum>
   <w:abstractNum w:abstractNumId="2">
+    <w:nsid w:val="0C1E1362"/>
+    <w:multiLevelType w:val="hybridMultilevel"/>
+    <w:tmpl w:val="95508334"/>
+    <w:lvl w:ilvl="0" w:tplc="0409000F">
+      <w:start w:val="1"/>
+      <w:numFmt w:val="decimal"/>
+      <w:lvlText w:val="%1."/>
+      <w:lvlJc w:val="left"/>
+      <w:pPr>
+        <w:ind w:left="1080" w:hanging="360"/>
+      </w:pPr>
+    </w:lvl>
+    <w:lvl w:ilvl="1" w:tplc="04090019" w:tentative="1">
+      <w:start w:val="1"/>
+      <w:numFmt w:val="lowerLetter"/>
+      <w:lvlText w:val="%2."/>
+      <w:lvlJc w:val="left"/>
+      <w:pPr>
+        <w:ind w:left="1800" w:hanging="360"/>
+      </w:pPr>
+    </w:lvl>
+    <w:lvl w:ilvl="2" w:tplc="0409001B" w:tentative="1">
+      <w:start w:val="1"/>
+      <w:numFmt w:val="lowerRoman"/>
+      <w:lvlText w:val="%3."/>
+      <w:lvlJc w:val="right"/>
+      <w:pPr>
+        <w:ind w:left="2520" w:hanging="180"/>
+      </w:pPr>
+    </w:lvl>
+    <w:lvl w:ilvl="3" w:tplc="0409000F" w:tentative="1">
+      <w:start w:val="1"/>
+      <w:numFmt w:val="decimal"/>
+      <w:lvlText w:val="%4."/>
+      <w:lvlJc w:val="left"/>
+      <w:pPr>
+        <w:ind w:left="3240" w:hanging="360"/>
+      </w:pPr>
+    </w:lvl>
+    <w:lvl w:ilvl="4" w:tplc="04090019" w:tentative="1">
+      <w:start w:val="1"/>
+      <w:numFmt w:val="lowerLetter"/>
+      <w:lvlText w:val="%5."/>
+      <w:lvlJc w:val="left"/>
+      <w:pPr>
+        <w:ind w:left="3960" w:hanging="360"/>
+      </w:pPr>
+    </w:lvl>
+    <w:lvl w:ilvl="5" w:tplc="0409001B" w:tentative="1">
+      <w:start w:val="1"/>
+      <w:numFmt w:val="lowerRoman"/>
+      <w:lvlText w:val="%6."/>
+      <w:lvlJc w:val="right"/>
+      <w:pPr>
+        <w:ind w:left="4680" w:hanging="180"/>
+      </w:pPr>
+    </w:lvl>
+    <w:lvl w:ilvl="6" w:tplc="0409000F" w:tentative="1">
+      <w:start w:val="1"/>
+      <w:numFmt w:val="decimal"/>
+      <w:lvlText w:val="%7."/>
+      <w:lvlJc w:val="left"/>
+      <w:pPr>
+        <w:ind w:left="5400" w:hanging="360"/>
+      </w:pPr>
+    </w:lvl>
+    <w:lvl w:ilvl="7" w:tplc="04090019" w:tentative="1">
+      <w:start w:val="1"/>
+      <w:numFmt w:val="lowerLetter"/>
+      <w:lvlText w:val="%8."/>
+      <w:lvlJc w:val="left"/>
+      <w:pPr>
+        <w:ind w:left="6120" w:hanging="360"/>
+      </w:pPr>
+    </w:lvl>
+    <w:lvl w:ilvl="8" w:tplc="0409001B" w:tentative="1">
+      <w:start w:val="1"/>
+      <w:numFmt w:val="lowerRoman"/>
+      <w:lvlText w:val="%9."/>
+      <w:lvlJc w:val="right"/>
+      <w:pPr>
+        <w:ind w:left="6840" w:hanging="180"/>
+      </w:pPr>
+    </w:lvl>
+  </w:abstractNum>
+  <w:abstractNum w:abstractNumId="3">
     <w:nsid w:val="16951792"/>
     <w:multiLevelType w:val="hybridMultilevel"/>
     <w:tmpl w:val="CD8E75B6"/>
@@ -40771,7 +40686,7 @@
       </w:pPr>
     </w:lvl>
   </w:abstractNum>
-  <w:abstractNum w:abstractNumId="3">
+  <w:abstractNum w:abstractNumId="4">
     <w:nsid w:val="16E75115"/>
     <w:multiLevelType w:val="hybridMultilevel"/>
     <w:tmpl w:val="D5666CBE"/>
@@ -40887,7 +40802,7 @@
       </w:pPr>
     </w:lvl>
   </w:abstractNum>
-  <w:abstractNum w:abstractNumId="4">
+  <w:abstractNum w:abstractNumId="5">
     <w:nsid w:val="1EDF7992"/>
     <w:multiLevelType w:val="hybridMultilevel"/>
     <w:tmpl w:val="47F054E0"/>
@@ -41000,7 +40915,7 @@
       </w:rPr>
     </w:lvl>
   </w:abstractNum>
-  <w:abstractNum w:abstractNumId="5">
+  <w:abstractNum w:abstractNumId="6">
     <w:nsid w:val="28D06511"/>
     <w:multiLevelType w:val="hybridMultilevel"/>
     <w:tmpl w:val="BA049A1E"/>
@@ -41141,7 +41056,7 @@
       </w:rPr>
     </w:lvl>
   </w:abstractNum>
-  <w:abstractNum w:abstractNumId="6">
+  <w:abstractNum w:abstractNumId="7">
     <w:nsid w:val="2A17023B"/>
     <w:multiLevelType w:val="hybridMultilevel"/>
     <w:tmpl w:val="AF5AAD8A"/>
@@ -41281,7 +41196,7 @@
       </w:rPr>
     </w:lvl>
   </w:abstractNum>
-  <w:abstractNum w:abstractNumId="7">
+  <w:abstractNum w:abstractNumId="8">
     <w:nsid w:val="32337FFD"/>
     <w:multiLevelType w:val="multilevel"/>
     <w:tmpl w:val="AA90C8EA"/>
@@ -41430,7 +41345,7 @@
       </w:rPr>
     </w:lvl>
   </w:abstractNum>
-  <w:abstractNum w:abstractNumId="8">
+  <w:abstractNum w:abstractNumId="9">
     <w:nsid w:val="358B5F52"/>
     <w:multiLevelType w:val="hybridMultilevel"/>
     <w:tmpl w:val="109460BE"/>
@@ -41570,7 +41485,7 @@
       </w:rPr>
     </w:lvl>
   </w:abstractNum>
-  <w:abstractNum w:abstractNumId="9">
+  <w:abstractNum w:abstractNumId="10">
     <w:nsid w:val="39F82F5B"/>
     <w:multiLevelType w:val="hybridMultilevel"/>
     <w:tmpl w:val="EED4BE4E"/>
@@ -41711,7 +41626,7 @@
       </w:rPr>
     </w:lvl>
   </w:abstractNum>
-  <w:abstractNum w:abstractNumId="10">
+  <w:abstractNum w:abstractNumId="11">
     <w:nsid w:val="3DF061CF"/>
     <w:multiLevelType w:val="multilevel"/>
     <w:tmpl w:val="992A4D40"/>
@@ -41871,7 +41786,7 @@
       </w:rPr>
     </w:lvl>
   </w:abstractNum>
-  <w:abstractNum w:abstractNumId="11">
+  <w:abstractNum w:abstractNumId="12">
     <w:nsid w:val="4742662A"/>
     <w:multiLevelType w:val="hybridMultilevel"/>
     <w:tmpl w:val="6ACEBA9A"/>
@@ -42011,7 +41926,7 @@
       </w:rPr>
     </w:lvl>
   </w:abstractNum>
-  <w:abstractNum w:abstractNumId="12">
+  <w:abstractNum w:abstractNumId="13">
     <w:nsid w:val="4A5E2E80"/>
     <w:multiLevelType w:val="hybridMultilevel"/>
     <w:tmpl w:val="5DEA46EE"/>
@@ -42152,7 +42067,7 @@
       </w:rPr>
     </w:lvl>
   </w:abstractNum>
-  <w:abstractNum w:abstractNumId="13">
+  <w:abstractNum w:abstractNumId="14">
     <w:nsid w:val="4A7F2591"/>
     <w:multiLevelType w:val="hybridMultilevel"/>
     <w:tmpl w:val="F00A3BA6"/>
@@ -42265,7 +42180,7 @@
       </w:rPr>
     </w:lvl>
   </w:abstractNum>
-  <w:abstractNum w:abstractNumId="14">
+  <w:abstractNum w:abstractNumId="15">
     <w:nsid w:val="50C135D0"/>
     <w:multiLevelType w:val="hybridMultilevel"/>
     <w:tmpl w:val="3E0E225A"/>
@@ -42405,7 +42320,7 @@
       </w:rPr>
     </w:lvl>
   </w:abstractNum>
-  <w:abstractNum w:abstractNumId="15">
+  <w:abstractNum w:abstractNumId="16">
     <w:nsid w:val="529439E8"/>
     <w:multiLevelType w:val="hybridMultilevel"/>
     <w:tmpl w:val="4268F696"/>
@@ -42546,7 +42461,7 @@
       </w:rPr>
     </w:lvl>
   </w:abstractNum>
-  <w:abstractNum w:abstractNumId="16">
+  <w:abstractNum w:abstractNumId="17">
     <w:nsid w:val="60846167"/>
     <w:multiLevelType w:val="hybridMultilevel"/>
     <w:tmpl w:val="D35E79B8"/>
@@ -42687,7 +42602,7 @@
       </w:rPr>
     </w:lvl>
   </w:abstractNum>
-  <w:abstractNum w:abstractNumId="17">
+  <w:abstractNum w:abstractNumId="18">
     <w:nsid w:val="661B56B5"/>
     <w:multiLevelType w:val="hybridMultilevel"/>
     <w:tmpl w:val="448E4E44"/>
@@ -42800,7 +42715,7 @@
       </w:rPr>
     </w:lvl>
   </w:abstractNum>
-  <w:abstractNum w:abstractNumId="18">
+  <w:abstractNum w:abstractNumId="19">
     <w:nsid w:val="67BA04F8"/>
     <w:multiLevelType w:val="hybridMultilevel"/>
     <w:tmpl w:val="DC1E0A6E"/>
@@ -42941,7 +42856,7 @@
       </w:rPr>
     </w:lvl>
   </w:abstractNum>
-  <w:abstractNum w:abstractNumId="19">
+  <w:abstractNum w:abstractNumId="20">
     <w:nsid w:val="69FF1A60"/>
     <w:multiLevelType w:val="multilevel"/>
     <w:tmpl w:val="1AB8639E"/>
@@ -43101,7 +43016,7 @@
       </w:rPr>
     </w:lvl>
   </w:abstractNum>
-  <w:abstractNum w:abstractNumId="20">
+  <w:abstractNum w:abstractNumId="21">
     <w:nsid w:val="713A1DE9"/>
     <w:multiLevelType w:val="hybridMultilevel"/>
     <w:tmpl w:val="D60C3BD8"/>
@@ -43241,7 +43156,7 @@
       </w:rPr>
     </w:lvl>
   </w:abstractNum>
-  <w:abstractNum w:abstractNumId="21">
+  <w:abstractNum w:abstractNumId="22">
     <w:nsid w:val="742A2FE1"/>
     <w:multiLevelType w:val="hybridMultilevel"/>
     <w:tmpl w:val="EAC8BF50"/>
@@ -43381,7 +43296,7 @@
       </w:rPr>
     </w:lvl>
   </w:abstractNum>
-  <w:abstractNum w:abstractNumId="22">
+  <w:abstractNum w:abstractNumId="23">
     <w:nsid w:val="770B405A"/>
     <w:multiLevelType w:val="hybridMultilevel"/>
     <w:tmpl w:val="0574937A"/>
@@ -43521,7 +43436,7 @@
       </w:rPr>
     </w:lvl>
   </w:abstractNum>
-  <w:abstractNum w:abstractNumId="23">
+  <w:abstractNum w:abstractNumId="24">
     <w:nsid w:val="7BFA07D8"/>
     <w:multiLevelType w:val="hybridMultilevel"/>
     <w:tmpl w:val="379CBE68"/>
@@ -43634,7 +43549,7 @@
       </w:rPr>
     </w:lvl>
   </w:abstractNum>
-  <w:abstractNum w:abstractNumId="24">
+  <w:abstractNum w:abstractNumId="25">
     <w:nsid w:val="7DC0156E"/>
     <w:multiLevelType w:val="hybridMultilevel"/>
     <w:tmpl w:val="88F46314"/>
@@ -43775,79 +43690,82 @@
     </w:lvl>
   </w:abstractNum>
   <w:num w:numId="1">
+    <w:abstractNumId w:val="16"/>
+  </w:num>
+  <w:num w:numId="2">
+    <w:abstractNumId w:val="13"/>
+  </w:num>
+  <w:num w:numId="3">
+    <w:abstractNumId w:val="11"/>
+  </w:num>
+  <w:num w:numId="4">
+    <w:abstractNumId w:val="17"/>
+  </w:num>
+  <w:num w:numId="5">
+    <w:abstractNumId w:val="7"/>
+  </w:num>
+  <w:num w:numId="6">
+    <w:abstractNumId w:val="6"/>
+  </w:num>
+  <w:num w:numId="7">
     <w:abstractNumId w:val="15"/>
   </w:num>
-  <w:num w:numId="2">
-    <w:abstractNumId w:val="12"/>
-  </w:num>
-  <w:num w:numId="3">
-    <w:abstractNumId w:val="10"/>
-  </w:num>
-  <w:num w:numId="4">
-    <w:abstractNumId w:val="16"/>
-  </w:num>
-  <w:num w:numId="5">
-    <w:abstractNumId w:val="6"/>
-  </w:num>
-  <w:num w:numId="6">
-    <w:abstractNumId w:val="5"/>
-  </w:num>
-  <w:num w:numId="7">
-    <w:abstractNumId w:val="14"/>
-  </w:num>
   <w:num w:numId="8">
-    <w:abstractNumId w:val="20"/>
+    <w:abstractNumId w:val="21"/>
   </w:num>
   <w:num w:numId="9">
     <w:abstractNumId w:val="1"/>
   </w:num>
   <w:num w:numId="10">
-    <w:abstractNumId w:val="2"/>
+    <w:abstractNumId w:val="3"/>
   </w:num>
   <w:num w:numId="11">
+    <w:abstractNumId w:val="19"/>
+  </w:num>
+  <w:num w:numId="12">
+    <w:abstractNumId w:val="22"/>
+  </w:num>
+  <w:num w:numId="13">
+    <w:abstractNumId w:val="25"/>
+  </w:num>
+  <w:num w:numId="14">
+    <w:abstractNumId w:val="20"/>
+  </w:num>
+  <w:num w:numId="15">
+    <w:abstractNumId w:val="4"/>
+  </w:num>
+  <w:num w:numId="16">
     <w:abstractNumId w:val="18"/>
   </w:num>
-  <w:num w:numId="12">
-    <w:abstractNumId w:val="21"/>
-  </w:num>
-  <w:num w:numId="13">
-    <w:abstractNumId w:val="24"/>
-  </w:num>
-  <w:num w:numId="14">
-    <w:abstractNumId w:val="19"/>
-  </w:num>
-  <w:num w:numId="15">
-    <w:abstractNumId w:val="3"/>
-  </w:num>
-  <w:num w:numId="16">
-    <w:abstractNumId w:val="17"/>
-  </w:num>
   <w:num w:numId="17">
-    <w:abstractNumId w:val="4"/>
+    <w:abstractNumId w:val="5"/>
   </w:num>
   <w:num w:numId="18">
-    <w:abstractNumId w:val="22"/>
+    <w:abstractNumId w:val="23"/>
   </w:num>
   <w:num w:numId="19">
-    <w:abstractNumId w:val="11"/>
+    <w:abstractNumId w:val="12"/>
   </w:num>
   <w:num w:numId="20">
-    <w:abstractNumId w:val="8"/>
+    <w:abstractNumId w:val="9"/>
   </w:num>
   <w:num w:numId="21">
-    <w:abstractNumId w:val="9"/>
+    <w:abstractNumId w:val="10"/>
   </w:num>
   <w:num w:numId="22">
-    <w:abstractNumId w:val="7"/>
+    <w:abstractNumId w:val="8"/>
   </w:num>
   <w:num w:numId="23">
     <w:abstractNumId w:val="0"/>
   </w:num>
   <w:num w:numId="24">
-    <w:abstractNumId w:val="23"/>
+    <w:abstractNumId w:val="24"/>
   </w:num>
   <w:num w:numId="25">
-    <w:abstractNumId w:val="13"/>
+    <w:abstractNumId w:val="14"/>
+  </w:num>
+  <w:num w:numId="26">
+    <w:abstractNumId w:val="2"/>
   </w:num>
   <w:numIdMacAtCleanup w:val="20"/>
 </w:numbering>

</xml_diff>